<commit_message>
added bad condition example 3.2
</commit_message>
<xml_diff>
--- a/numerical methods in finance notes.docx
+++ b/numerical methods in finance notes.docx
@@ -220,6 +220,30 @@
           <w:ilvl w:val="0"/>
           <w:numId w:val="4"/>
         </w:numPr>
+      </w:pPr>
+      <w:r>
+        <w:t>Occurs because computers cannot represent every number on the real line perfectly</w:t>
+      </w:r>
+    </w:p>
+    <w:p>
+      <w:pPr>
+        <w:pStyle w:val="ListParagraph"/>
+        <w:numPr>
+          <w:ilvl w:val="0"/>
+          <w:numId w:val="4"/>
+        </w:numPr>
+      </w:pPr>
+      <w:r>
+        <w:t>It is good practice to avoid subtracting nearly equal numbers</w:t>
+      </w:r>
+    </w:p>
+    <w:p>
+      <w:pPr>
+        <w:pStyle w:val="ListParagraph"/>
+        <w:numPr>
+          <w:ilvl w:val="3"/>
+          <w:numId w:val="4"/>
+        </w:numPr>
         <w:rPr>
           <w:b/>
         </w:rPr>
@@ -250,7 +274,31 @@
         </w:numPr>
       </w:pPr>
       <w:r>
-        <w:t xml:space="preserve">But still these error may accumulate within the steps of an algorithm </w:t>
+        <w:t>Occurs whenever we replace an infinite sum with a finite sum</w:t>
+      </w:r>
+    </w:p>
+    <w:p>
+      <w:pPr>
+        <w:pStyle w:val="ListParagraph"/>
+        <w:numPr>
+          <w:ilvl w:val="0"/>
+          <w:numId w:val="3"/>
+        </w:numPr>
+      </w:pPr>
+      <w:r>
+        <w:t>Conditioning vs. stability</w:t>
+      </w:r>
+    </w:p>
+    <w:p>
+      <w:pPr>
+        <w:pStyle w:val="ListParagraph"/>
+        <w:numPr>
+          <w:ilvl w:val="0"/>
+          <w:numId w:val="4"/>
+        </w:numPr>
+      </w:pPr>
+      <w:r>
+        <w:t xml:space="preserve">error may accumulate within the steps of an algorithm </w:t>
       </w:r>
       <w:proofErr w:type="spellStart"/>
       <w:r>
@@ -285,18 +333,6 @@
         <w:pStyle w:val="ListParagraph"/>
         <w:numPr>
           <w:ilvl w:val="0"/>
-          <w:numId w:val="3"/>
-        </w:numPr>
-      </w:pPr>
-      <w:r>
-        <w:t>Conditioning vs. stability</w:t>
-      </w:r>
-    </w:p>
-    <w:p>
-      <w:pPr>
-        <w:pStyle w:val="ListParagraph"/>
-        <w:numPr>
-          <w:ilvl w:val="0"/>
           <w:numId w:val="4"/>
         </w:numPr>
       </w:pPr>
@@ -336,6 +372,9 @@
     <w:p>
       <w:pPr>
         <w:ind w:left="720"/>
+        <w:rPr>
+          <w:rFonts w:eastAsiaTheme="minorEastAsia"/>
+        </w:rPr>
       </w:pPr>
       <m:oMathPara>
         <m:oMath>
@@ -379,7 +418,19 @@
             <w:rPr>
               <w:rFonts w:ascii="Cambria Math" w:hAnsi="Cambria Math"/>
             </w:rPr>
-            <m:t>=actual input because x is disturbed</m:t>
+            <m:t>=</m:t>
+          </m:r>
+          <m:r>
+            <w:rPr>
+              <w:rFonts w:ascii="Cambria Math" w:hAnsi="Cambria Math"/>
+            </w:rPr>
+            <m:t>x+δx=</m:t>
+          </m:r>
+          <m:r>
+            <w:rPr>
+              <w:rFonts w:ascii="Cambria Math" w:hAnsi="Cambria Math"/>
+            </w:rPr>
+            <m:t>actual input because x is disturbed</m:t>
           </m:r>
           <m:r>
             <m:rPr>
@@ -433,10 +484,467 @@
             <w:rPr>
               <w:rFonts w:ascii="Cambria Math" w:hAnsi="Cambria Math"/>
             </w:rPr>
-            <m:t xml:space="preserve">= </m:t>
+            <m:t>=</m:t>
+          </m:r>
+          <m:r>
+            <w:rPr>
+              <w:rFonts w:ascii="Cambria Math" w:hAnsi="Cambria Math"/>
+            </w:rPr>
+            <m:t xml:space="preserve"> the output we should get</m:t>
+          </m:r>
+          <m:r>
+            <w:rPr>
+              <w:rFonts w:ascii="Cambria Math" w:hAnsi="Cambria Math"/>
+            </w:rPr>
+            <w:br/>
+          </m:r>
+        </m:oMath>
+        <m:oMath>
+          <m:sSup>
+            <m:sSupPr>
+              <m:ctrlPr>
+                <w:rPr>
+                  <w:rFonts w:ascii="Cambria Math" w:hAnsi="Cambria Math"/>
+                  <w:i/>
+                </w:rPr>
+              </m:ctrlPr>
+            </m:sSupPr>
+            <m:e>
+              <m:r>
+                <w:rPr>
+                  <w:rFonts w:ascii="Cambria Math" w:hAnsi="Cambria Math"/>
+                </w:rPr>
+                <m:t>y</m:t>
+              </m:r>
+            </m:e>
+            <m:sup>
+              <m:r>
+                <w:rPr>
+                  <w:rFonts w:ascii="Cambria Math" w:hAnsi="Cambria Math"/>
+                </w:rPr>
+                <m:t>*</m:t>
+              </m:r>
+            </m:sup>
+          </m:sSup>
+          <m:r>
+            <w:rPr>
+              <w:rFonts w:ascii="Cambria Math" w:hAnsi="Cambria Math"/>
+            </w:rPr>
+            <m:t>=the actual results yielded by the algorithm</m:t>
+          </m:r>
+          <m:r>
+            <w:rPr>
+              <w:rFonts w:ascii="Cambria Math" w:hAnsi="Cambria Math"/>
+            </w:rPr>
+            <m:t xml:space="preserve"> </m:t>
           </m:r>
         </m:oMath>
       </m:oMathPara>
+    </w:p>
+    <w:p>
+      <w:pPr>
+        <w:pStyle w:val="ListParagraph"/>
+        <w:numPr>
+          <w:ilvl w:val="0"/>
+          <w:numId w:val="4"/>
+        </w:numPr>
+      </w:pPr>
+      <w:r>
+        <w:rPr>
+          <w:rFonts w:eastAsiaTheme="minorEastAsia"/>
+        </w:rPr>
+        <w:t xml:space="preserve">An algorithm is stable if </w:t>
+      </w:r>
+      <m:oMath>
+        <m:r>
+          <w:rPr>
+            <w:rFonts w:ascii="Cambria Math" w:eastAsiaTheme="minorEastAsia" w:hAnsi="Cambria Math"/>
+          </w:rPr>
+          <m:t xml:space="preserve"> </m:t>
+        </m:r>
+        <m:f>
+          <m:fPr>
+            <m:ctrlPr>
+              <w:rPr>
+                <w:rFonts w:ascii="Cambria Math" w:eastAsiaTheme="minorEastAsia" w:hAnsi="Cambria Math"/>
+                <w:i/>
+              </w:rPr>
+            </m:ctrlPr>
+          </m:fPr>
+          <m:num>
+            <m:d>
+              <m:dPr>
+                <m:begChr m:val="‖"/>
+                <m:endChr m:val="‖"/>
+                <m:ctrlPr>
+                  <w:rPr>
+                    <w:rFonts w:ascii="Cambria Math" w:eastAsiaTheme="minorEastAsia" w:hAnsi="Cambria Math"/>
+                    <w:i/>
+                  </w:rPr>
+                </m:ctrlPr>
+              </m:dPr>
+              <m:e>
+                <m:r>
+                  <w:rPr>
+                    <w:rFonts w:ascii="Cambria Math" w:eastAsiaTheme="minorEastAsia" w:hAnsi="Cambria Math"/>
+                  </w:rPr>
+                  <m:t>f</m:t>
+                </m:r>
+                <m:d>
+                  <m:dPr>
+                    <m:ctrlPr>
+                      <w:rPr>
+                        <w:rFonts w:ascii="Cambria Math" w:eastAsiaTheme="minorEastAsia" w:hAnsi="Cambria Math"/>
+                        <w:i/>
+                      </w:rPr>
+                    </m:ctrlPr>
+                  </m:dPr>
+                  <m:e>
+                    <m:acc>
+                      <m:accPr>
+                        <m:chr m:val="̅"/>
+                        <m:ctrlPr>
+                          <w:rPr>
+                            <w:rFonts w:ascii="Cambria Math" w:eastAsiaTheme="minorEastAsia" w:hAnsi="Cambria Math"/>
+                            <w:i/>
+                          </w:rPr>
+                        </m:ctrlPr>
+                      </m:accPr>
+                      <m:e>
+                        <m:r>
+                          <w:rPr>
+                            <w:rFonts w:ascii="Cambria Math" w:eastAsiaTheme="minorEastAsia" w:hAnsi="Cambria Math"/>
+                          </w:rPr>
+                          <m:t>x</m:t>
+                        </m:r>
+                      </m:e>
+                    </m:acc>
+                  </m:e>
+                </m:d>
+                <m:r>
+                  <w:rPr>
+                    <w:rFonts w:ascii="Cambria Math" w:eastAsiaTheme="minorEastAsia" w:hAnsi="Cambria Math"/>
+                  </w:rPr>
+                  <m:t>-</m:t>
+                </m:r>
+                <m:sSup>
+                  <m:sSupPr>
+                    <m:ctrlPr>
+                      <w:rPr>
+                        <w:rFonts w:ascii="Cambria Math" w:eastAsiaTheme="minorEastAsia" w:hAnsi="Cambria Math"/>
+                        <w:i/>
+                      </w:rPr>
+                    </m:ctrlPr>
+                  </m:sSupPr>
+                  <m:e>
+                    <m:r>
+                      <w:rPr>
+                        <w:rFonts w:ascii="Cambria Math" w:eastAsiaTheme="minorEastAsia" w:hAnsi="Cambria Math"/>
+                      </w:rPr>
+                      <m:t>y</m:t>
+                    </m:r>
+                  </m:e>
+                  <m:sup>
+                    <m:r>
+                      <w:rPr>
+                        <w:rFonts w:ascii="Cambria Math" w:eastAsiaTheme="minorEastAsia" w:hAnsi="Cambria Math"/>
+                      </w:rPr>
+                      <m:t>*</m:t>
+                    </m:r>
+                  </m:sup>
+                </m:sSup>
+              </m:e>
+            </m:d>
+          </m:num>
+          <m:den>
+            <m:d>
+              <m:dPr>
+                <m:begChr m:val="‖"/>
+                <m:ctrlPr>
+                  <w:rPr>
+                    <w:rFonts w:ascii="Cambria Math" w:eastAsiaTheme="minorEastAsia" w:hAnsi="Cambria Math"/>
+                    <w:i/>
+                  </w:rPr>
+                </m:ctrlPr>
+              </m:dPr>
+              <m:e>
+                <m:d>
+                  <m:dPr>
+                    <m:endChr m:val="‖"/>
+                    <m:ctrlPr>
+                      <w:rPr>
+                        <w:rFonts w:ascii="Cambria Math" w:eastAsiaTheme="minorEastAsia" w:hAnsi="Cambria Math"/>
+                        <w:i/>
+                      </w:rPr>
+                    </m:ctrlPr>
+                  </m:dPr>
+                  <m:e>
+                    <m:r>
+                      <w:rPr>
+                        <w:rFonts w:ascii="Cambria Math" w:eastAsiaTheme="minorEastAsia" w:hAnsi="Cambria Math"/>
+                      </w:rPr>
+                      <m:t>f</m:t>
+                    </m:r>
+                    <m:d>
+                      <m:dPr>
+                        <m:ctrlPr>
+                          <w:rPr>
+                            <w:rFonts w:ascii="Cambria Math" w:eastAsiaTheme="minorEastAsia" w:hAnsi="Cambria Math"/>
+                            <w:i/>
+                          </w:rPr>
+                        </m:ctrlPr>
+                      </m:dPr>
+                      <m:e>
+                        <m:acc>
+                          <m:accPr>
+                            <m:chr m:val="̅"/>
+                            <m:ctrlPr>
+                              <w:rPr>
+                                <w:rFonts w:ascii="Cambria Math" w:eastAsiaTheme="minorEastAsia" w:hAnsi="Cambria Math"/>
+                                <w:i/>
+                              </w:rPr>
+                            </m:ctrlPr>
+                          </m:accPr>
+                          <m:e>
+                            <m:r>
+                              <w:rPr>
+                                <w:rFonts w:ascii="Cambria Math" w:eastAsiaTheme="minorEastAsia" w:hAnsi="Cambria Math"/>
+                              </w:rPr>
+                              <m:t>x</m:t>
+                            </m:r>
+                          </m:e>
+                        </m:acc>
+                      </m:e>
+                    </m:d>
+                  </m:e>
+                </m:d>
+                <m:r>
+                  <w:rPr>
+                    <w:rFonts w:ascii="Cambria Math" w:eastAsiaTheme="minorEastAsia" w:hAnsi="Cambria Math"/>
+                  </w:rPr>
+                  <m:t xml:space="preserve"> </m:t>
+                </m:r>
+              </m:e>
+            </m:d>
+          </m:den>
+        </m:f>
+      </m:oMath>
+      <w:r>
+        <w:rPr>
+          <w:rFonts w:eastAsiaTheme="minorEastAsia"/>
+        </w:rPr>
+        <w:t xml:space="preserve"> is of the same order of magnitude as machine precision</w:t>
+      </w:r>
+    </w:p>
+    <w:p>
+      <w:pPr>
+        <w:pStyle w:val="ListParagraph"/>
+        <w:numPr>
+          <w:ilvl w:val="0"/>
+          <w:numId w:val="4"/>
+        </w:numPr>
+      </w:pPr>
+      <w:r>
+        <w:rPr>
+          <w:rFonts w:eastAsiaTheme="minorEastAsia"/>
+        </w:rPr>
+        <w:t xml:space="preserve">Condition </w:t>
+      </w:r>
+      <w:r>
+        <w:rPr>
+          <w:rFonts w:eastAsiaTheme="minorEastAsia"/>
+        </w:rPr>
+        <w:t>number K</w:t>
+      </w:r>
+      <w:bookmarkStart w:id="0" w:name="_GoBack"/>
+      <w:bookmarkEnd w:id="0"/>
+      <w:r>
+        <w:rPr>
+          <w:rFonts w:eastAsiaTheme="minorEastAsia"/>
+        </w:rPr>
+        <w:t xml:space="preserve"> of a problem </w:t>
+      </w:r>
+    </w:p>
+    <w:p>
+      <w:pPr>
+        <w:pStyle w:val="ListParagraph"/>
+        <w:ind w:left="1080"/>
+        <w:rPr>
+          <w:rFonts w:eastAsiaTheme="minorEastAsia"/>
+        </w:rPr>
+      </w:pPr>
+      <m:oMathPara>
+        <m:oMath>
+          <m:f>
+            <m:fPr>
+              <m:ctrlPr>
+                <w:rPr>
+                  <w:rFonts w:ascii="Cambria Math" w:hAnsi="Cambria Math"/>
+                  <w:i/>
+                </w:rPr>
+              </m:ctrlPr>
+            </m:fPr>
+            <m:num>
+              <m:r>
+                <w:rPr>
+                  <w:rFonts w:ascii="Cambria Math" w:hAnsi="Cambria Math"/>
+                </w:rPr>
+                <m:t>‖</m:t>
+              </m:r>
+              <m:r>
+                <w:rPr>
+                  <w:rFonts w:ascii="Cambria Math" w:hAnsi="Cambria Math"/>
+                </w:rPr>
+                <m:t>f</m:t>
+              </m:r>
+              <m:d>
+                <m:dPr>
+                  <m:ctrlPr>
+                    <w:rPr>
+                      <w:rFonts w:ascii="Cambria Math" w:hAnsi="Cambria Math"/>
+                      <w:i/>
+                    </w:rPr>
+                  </m:ctrlPr>
+                </m:dPr>
+                <m:e>
+                  <m:acc>
+                    <m:accPr>
+                      <m:chr m:val="̅"/>
+                      <m:ctrlPr>
+                        <w:rPr>
+                          <w:rFonts w:ascii="Cambria Math" w:hAnsi="Cambria Math"/>
+                          <w:i/>
+                        </w:rPr>
+                      </m:ctrlPr>
+                    </m:accPr>
+                    <m:e>
+                      <m:r>
+                        <w:rPr>
+                          <w:rFonts w:ascii="Cambria Math" w:hAnsi="Cambria Math"/>
+                        </w:rPr>
+                        <m:t>x</m:t>
+                      </m:r>
+                    </m:e>
+                  </m:acc>
+                </m:e>
+              </m:d>
+              <m:r>
+                <w:rPr>
+                  <w:rFonts w:ascii="Cambria Math" w:hAnsi="Cambria Math"/>
+                </w:rPr>
+                <m:t>-f</m:t>
+              </m:r>
+              <m:d>
+                <m:dPr>
+                  <m:ctrlPr>
+                    <w:rPr>
+                      <w:rFonts w:ascii="Cambria Math" w:hAnsi="Cambria Math"/>
+                      <w:i/>
+                    </w:rPr>
+                  </m:ctrlPr>
+                </m:dPr>
+                <m:e>
+                  <m:r>
+                    <w:rPr>
+                      <w:rFonts w:ascii="Cambria Math" w:hAnsi="Cambria Math"/>
+                    </w:rPr>
+                    <m:t>x</m:t>
+                  </m:r>
+                </m:e>
+              </m:d>
+              <m:r>
+                <w:rPr>
+                  <w:rFonts w:ascii="Cambria Math" w:hAnsi="Cambria Math"/>
+                </w:rPr>
+                <m:t>‖</m:t>
+              </m:r>
+            </m:num>
+            <m:den>
+              <m:r>
+                <w:rPr>
+                  <w:rFonts w:ascii="Cambria Math" w:hAnsi="Cambria Math"/>
+                </w:rPr>
+                <m:t>‖f(x)‖</m:t>
+              </m:r>
+            </m:den>
+          </m:f>
+          <m:r>
+            <w:rPr>
+              <w:rFonts w:ascii="Cambria Math" w:eastAsiaTheme="minorEastAsia" w:hAnsi="Cambria Math"/>
+            </w:rPr>
+            <m:t>≤K×</m:t>
+          </m:r>
+          <m:f>
+            <m:fPr>
+              <m:ctrlPr>
+                <w:rPr>
+                  <w:rFonts w:ascii="Cambria Math" w:eastAsiaTheme="minorEastAsia" w:hAnsi="Cambria Math"/>
+                  <w:i/>
+                </w:rPr>
+              </m:ctrlPr>
+            </m:fPr>
+            <m:num>
+              <m:r>
+                <w:rPr>
+                  <w:rFonts w:ascii="Cambria Math" w:eastAsiaTheme="minorEastAsia" w:hAnsi="Cambria Math"/>
+                </w:rPr>
+                <m:t>‖</m:t>
+              </m:r>
+              <m:acc>
+                <m:accPr>
+                  <m:chr m:val="̅"/>
+                  <m:ctrlPr>
+                    <w:rPr>
+                      <w:rFonts w:ascii="Cambria Math" w:eastAsiaTheme="minorEastAsia" w:hAnsi="Cambria Math"/>
+                      <w:i/>
+                    </w:rPr>
+                  </m:ctrlPr>
+                </m:accPr>
+                <m:e>
+                  <m:r>
+                    <w:rPr>
+                      <w:rFonts w:ascii="Cambria Math" w:eastAsiaTheme="minorEastAsia" w:hAnsi="Cambria Math"/>
+                    </w:rPr>
+                    <m:t>x</m:t>
+                  </m:r>
+                </m:e>
+              </m:acc>
+              <m:r>
+                <w:rPr>
+                  <w:rFonts w:ascii="Cambria Math" w:eastAsiaTheme="minorEastAsia" w:hAnsi="Cambria Math"/>
+                </w:rPr>
+                <m:t>-x</m:t>
+              </m:r>
+              <m:r>
+                <w:rPr>
+                  <w:rFonts w:ascii="Cambria Math" w:eastAsiaTheme="minorEastAsia" w:hAnsi="Cambria Math"/>
+                </w:rPr>
+                <m:t>‖</m:t>
+              </m:r>
+            </m:num>
+            <m:den>
+              <m:r>
+                <w:rPr>
+                  <w:rFonts w:ascii="Cambria Math" w:eastAsiaTheme="minorEastAsia" w:hAnsi="Cambria Math"/>
+                </w:rPr>
+                <m:t>‖x‖</m:t>
+              </m:r>
+            </m:den>
+          </m:f>
+        </m:oMath>
+      </m:oMathPara>
+    </w:p>
+    <w:p>
+      <w:pPr>
+        <w:pStyle w:val="ListParagraph"/>
+        <w:ind w:left="1080"/>
+      </w:pPr>
+      <w:r>
+        <w:rPr>
+          <w:rFonts w:eastAsiaTheme="minorEastAsia"/>
+        </w:rPr>
+        <w:t>The n</w:t>
+      </w:r>
     </w:p>
     <w:p>
       <w:pPr>
@@ -648,7 +1156,6 @@
         </w:numPr>
       </w:pPr>
       <w:r>
-        <w:lastRenderedPageBreak/>
         <w:t xml:space="preserve">Linear convergence : </w:t>
       </w:r>
       <m:oMath>
@@ -1573,6 +2080,7 @@
         </w:numPr>
       </w:pPr>
       <w:r>
+        <w:lastRenderedPageBreak/>
         <w:t>Conditioning issues</w:t>
       </w:r>
     </w:p>
@@ -2474,10 +2982,7 @@
         </m:d>
       </m:oMath>
     </w:p>
-    <w:p>
-      <w:bookmarkStart w:id="0" w:name="_GoBack"/>
-      <w:bookmarkEnd w:id="0"/>
-    </w:p>
+    <w:p/>
     <w:sectPr>
       <w:pgSz w:w="12240" w:h="15840"/>
       <w:pgMar w:top="1440" w:right="1440" w:bottom="1440" w:left="1440" w:header="720" w:footer="720" w:gutter="0"/>
@@ -3023,7 +3528,7 @@
       <w:lvlText w:val=""/>
       <w:lvlJc w:val="left"/>
       <w:pPr>
-        <w:ind w:left="3240" w:hanging="360"/>
+        <w:ind w:left="720" w:hanging="360"/>
       </w:pPr>
       <w:rPr>
         <w:rFonts w:ascii="Symbol" w:hAnsi="Symbol" w:hint="default"/>
@@ -3294,39 +3799,12 @@
   </w:num>
   <w:num w:numId="2">
     <w:abstractNumId w:val="3"/>
-    <w:lvlOverride w:ilvl="0"/>
-    <w:lvlOverride w:ilvl="1"/>
-    <w:lvlOverride w:ilvl="2"/>
-    <w:lvlOverride w:ilvl="3"/>
-    <w:lvlOverride w:ilvl="4"/>
-    <w:lvlOverride w:ilvl="5"/>
-    <w:lvlOverride w:ilvl="6"/>
-    <w:lvlOverride w:ilvl="7"/>
-    <w:lvlOverride w:ilvl="8"/>
   </w:num>
   <w:num w:numId="3">
     <w:abstractNumId w:val="4"/>
-    <w:lvlOverride w:ilvl="0"/>
-    <w:lvlOverride w:ilvl="1"/>
-    <w:lvlOverride w:ilvl="2"/>
-    <w:lvlOverride w:ilvl="3"/>
-    <w:lvlOverride w:ilvl="4"/>
-    <w:lvlOverride w:ilvl="5"/>
-    <w:lvlOverride w:ilvl="6"/>
-    <w:lvlOverride w:ilvl="7"/>
-    <w:lvlOverride w:ilvl="8"/>
   </w:num>
   <w:num w:numId="4">
     <w:abstractNumId w:val="5"/>
-    <w:lvlOverride w:ilvl="0"/>
-    <w:lvlOverride w:ilvl="1"/>
-    <w:lvlOverride w:ilvl="2"/>
-    <w:lvlOverride w:ilvl="3"/>
-    <w:lvlOverride w:ilvl="4"/>
-    <w:lvlOverride w:ilvl="5"/>
-    <w:lvlOverride w:ilvl="6"/>
-    <w:lvlOverride w:ilvl="7"/>
-    <w:lvlOverride w:ilvl="8"/>
   </w:num>
   <w:num w:numId="5">
     <w:abstractNumId w:val="0"/>
@@ -3925,6 +4403,16 @@
       <w:contextualSpacing/>
     </w:pPr>
   </w:style>
+  <w:style w:type="character" w:styleId="PlaceholderText">
+    <w:name w:val="Placeholder Text"/>
+    <w:basedOn w:val="DefaultParagraphFont"/>
+    <w:uiPriority w:val="99"/>
+    <w:semiHidden/>
+    <w:rsid w:val="00754779"/>
+    <w:rPr>
+      <w:color w:val="808080"/>
+    </w:rPr>
+  </w:style>
 </w:styles>
 </file>
 

</xml_diff>